<commit_message>
remove some unnecessary CSS and JS
</commit_message>
<xml_diff>
--- a/Demo/Demo.Web/Help/Service/Service-Declaration-1.docx
+++ b/Demo/Demo.Web/Help/Service/Service-Declaration-1.docx
@@ -18,7 +18,7 @@
           <w:sz w:val="19"/>
           <w:szCs w:val="19"/>
         </w:rPr>
-        <w:t xml:space="preserve">Using </w:t>
+        <w:t>u</w:t>
       </w:r>
       <w:r>
         <w:rPr>
@@ -27,6 +27,15 @@
           <w:sz w:val="19"/>
           <w:szCs w:val="19"/>
         </w:rPr>
+        <w:t xml:space="preserve">sing </w:t>
+      </w:r>
+      <w:r>
+        <w:rPr>
+          <w:rFonts w:ascii="Cascadia Mono" w:hAnsi="Cascadia Mono" w:cs="Cascadia Mono"/>
+          <w:color w:val="0000FF"/>
+          <w:sz w:val="19"/>
+          <w:szCs w:val="19"/>
+        </w:rPr>
         <w:t>var</w:t>
       </w:r>
       <w:r>
@@ -38,6 +47,8 @@
         </w:rPr>
         <w:t xml:space="preserve"> scope = </w:t>
       </w:r>
+      <w:proofErr w:type="spellStart"/>
+      <w:proofErr w:type="gramStart"/>
       <w:r>
         <w:rPr>
           <w:rFonts w:ascii="Cascadia Mono" w:hAnsi="Cascadia Mono" w:cs="Cascadia Mono"/>
@@ -47,6 +58,7 @@
         </w:rPr>
         <w:t>CreateScope</w:t>
       </w:r>
+      <w:proofErr w:type="spellEnd"/>
       <w:r>
         <w:rPr>
           <w:rFonts w:ascii="Cascadia Mono" w:hAnsi="Cascadia Mono" w:cs="Cascadia Mono"/>
@@ -54,10 +66,28 @@
           <w:sz w:val="19"/>
           <w:szCs w:val="19"/>
         </w:rPr>
-        <w:t>();</w:t>
+        <w:t>(</w:t>
+      </w:r>
+      <w:proofErr w:type="gramEnd"/>
+      <w:r>
+        <w:rPr>
+          <w:rFonts w:ascii="Cascadia Mono" w:hAnsi="Cascadia Mono" w:cs="Cascadia Mono"/>
+          <w:color w:val="000000"/>
+          <w:sz w:val="19"/>
+          <w:szCs w:val="19"/>
+        </w:rPr>
+        <w:t>);</w:t>
       </w:r>
     </w:p>
     <w:p>
+      <w:pPr>
+        <w:rPr>
+          <w:rFonts w:ascii="Cascadia Mono" w:hAnsi="Cascadia Mono" w:cs="Cascadia Mono"/>
+          <w:color w:val="000000"/>
+          <w:sz w:val="19"/>
+          <w:szCs w:val="19"/>
+        </w:rPr>
+      </w:pPr>
       <w:r>
         <w:rPr>
           <w:rFonts w:ascii="Cascadia Mono" w:hAnsi="Cascadia Mono" w:cs="Cascadia Mono"/>
@@ -76,15 +106,8 @@
         </w:rPr>
         <w:t xml:space="preserve"> service = </w:t>
       </w:r>
-      <w:r>
-        <w:rPr>
-          <w:rFonts w:ascii="Cascadia Mono" w:hAnsi="Cascadia Mono" w:cs="Cascadia Mono"/>
-          <w:color w:val="0000FF"/>
-          <w:sz w:val="19"/>
-          <w:szCs w:val="19"/>
-        </w:rPr>
-        <w:t>new</w:t>
-      </w:r>
+      <w:proofErr w:type="spellStart"/>
+      <w:proofErr w:type="gramStart"/>
       <w:r>
         <w:rPr>
           <w:rFonts w:ascii="Cascadia Mono" w:hAnsi="Cascadia Mono" w:cs="Cascadia Mono"/>
@@ -92,8 +115,29 @@
           <w:sz w:val="19"/>
           <w:szCs w:val="19"/>
         </w:rPr>
-        <w:t xml:space="preserve"> </w:t>
-      </w:r>
+        <w:t>scope.</w:t>
+      </w:r>
+      <w:r>
+        <w:rPr>
+          <w:rFonts w:ascii="Cascadia Mono" w:hAnsi="Cascadia Mono" w:cs="Cascadia Mono"/>
+          <w:color w:val="74531F"/>
+          <w:sz w:val="19"/>
+          <w:szCs w:val="19"/>
+        </w:rPr>
+        <w:t>GetService</w:t>
+      </w:r>
+      <w:proofErr w:type="spellEnd"/>
+      <w:proofErr w:type="gramEnd"/>
+      <w:r>
+        <w:rPr>
+          <w:rFonts w:ascii="Cascadia Mono" w:hAnsi="Cascadia Mono" w:cs="Cascadia Mono"/>
+          <w:color w:val="000000"/>
+          <w:sz w:val="19"/>
+          <w:szCs w:val="19"/>
+        </w:rPr>
+        <w:t>&lt;</w:t>
+      </w:r>
+      <w:proofErr w:type="spellStart"/>
       <w:r>
         <w:rPr>
           <w:rFonts w:ascii="Cascadia Mono" w:hAnsi="Cascadia Mono" w:cs="Cascadia Mono"/>
@@ -103,6 +147,15 @@
         </w:rPr>
         <w:t>CityService</w:t>
       </w:r>
+      <w:proofErr w:type="spellEnd"/>
+      <w:r>
+        <w:rPr>
+          <w:rFonts w:ascii="Cascadia Mono" w:hAnsi="Cascadia Mono" w:cs="Cascadia Mono"/>
+          <w:sz w:val="19"/>
+          <w:szCs w:val="19"/>
+        </w:rPr>
+        <w:t>&gt;</w:t>
+      </w:r>
       <w:r>
         <w:rPr>
           <w:rFonts w:ascii="Cascadia Mono" w:hAnsi="Cascadia Mono" w:cs="Cascadia Mono"/>
@@ -110,27 +163,7 @@
           <w:sz w:val="19"/>
           <w:szCs w:val="19"/>
         </w:rPr>
-        <w:t>(</w:t>
-      </w:r>
-      <w:proofErr w:type="gramStart"/>
-      <w:r>
-        <w:rPr>
-          <w:rFonts w:ascii="Cascadia Mono" w:hAnsi="Cascadia Mono" w:cs="Cascadia Mono"/>
-          <w:color w:val="000000"/>
-          <w:sz w:val="19"/>
-          <w:szCs w:val="19"/>
-        </w:rPr>
-        <w:t>scope.ServiceProvider</w:t>
-      </w:r>
-      <w:proofErr w:type="gramEnd"/>
-      <w:r>
-        <w:rPr>
-          <w:rFonts w:ascii="Cascadia Mono" w:hAnsi="Cascadia Mono" w:cs="Cascadia Mono"/>
-          <w:color w:val="000000"/>
-          <w:sz w:val="19"/>
-          <w:szCs w:val="19"/>
-        </w:rPr>
-        <w:t>);</w:t>
+        <w:t>();</w:t>
       </w:r>
     </w:p>
     <w:sectPr>

</xml_diff>